<commit_message>
Edit the Format a bit
</commit_message>
<xml_diff>
--- a/TeamInfo/TeamZODIAC.docx
+++ b/TeamInfo/TeamZODIAC.docx
@@ -1,6 +1,6 @@
 
 <file path=word/document.xml><?xml version="1.0" encoding="utf-8"?>
-<w:document xmlns:wpc="http://schemas.microsoft.com/office/word/2010/wordprocessingCanvas" xmlns:cx="http://schemas.microsoft.com/office/drawing/2014/chartex" xmlns:cx1="http://schemas.microsoft.com/office/drawing/2015/9/8/chartex" xmlns:cx2="http://schemas.microsoft.com/office/drawing/2015/10/21/chartex" xmlns:cx3="http://schemas.microsoft.com/office/drawing/2016/5/9/chartex" xmlns:cx4="http://schemas.microsoft.com/office/drawing/2016/5/10/chartex" xmlns:cx5="http://schemas.microsoft.com/office/drawing/2016/5/11/chartex" xmlns:cx6="http://schemas.microsoft.com/office/drawing/2016/5/12/chartex" xmlns:cx7="http://schemas.microsoft.com/office/drawing/2016/5/13/chartex" xmlns:cx8="http://schemas.microsoft.com/office/drawing/2016/5/14/chartex" xmlns:mc="http://schemas.openxmlformats.org/markup-compatibility/2006" xmlns:aink="http://schemas.microsoft.com/office/drawing/2016/ink" xmlns:am3d="http://schemas.microsoft.com/office/drawing/2017/model3d" xmlns:o="urn:schemas-microsoft-com:office:office" xmlns:r="http://schemas.openxmlformats.org/officeDocument/2006/relationships" xmlns:m="http://schemas.openxmlformats.org/officeDocument/2006/math" xmlns:v="urn:schemas-microsoft-com:vml" xmlns:wp14="http://schemas.microsoft.com/office/word/2010/wordprocessingDrawing" xmlns:wp="http://schemas.openxmlformats.org/drawingml/2006/wordprocessingDrawing" xmlns:w10="urn:schemas-microsoft-com:office:word" xmlns:w="http://schemas.openxmlformats.org/wordprocessingml/2006/main" xmlns:w14="http://schemas.microsoft.com/office/word/2010/wordml" xmlns:w15="http://schemas.microsoft.com/office/word/2012/wordml" xmlns:w16cid="http://schemas.microsoft.com/office/word/2016/wordml/cid" xmlns:w16se="http://schemas.microsoft.com/office/word/2015/wordml/symex" xmlns:wpg="http://schemas.microsoft.com/office/word/2010/wordprocessingGroup" xmlns:wpi="http://schemas.microsoft.com/office/word/2010/wordprocessingInk" xmlns:wne="http://schemas.microsoft.com/office/word/2006/wordml" xmlns:wps="http://schemas.microsoft.com/office/word/2010/wordprocessingShape" mc:Ignorable="w14 w15 w16se w16cid wp14">
+<w:document xmlns:wpc="http://schemas.microsoft.com/office/word/2010/wordprocessingCanvas" xmlns:mo="http://schemas.microsoft.com/office/mac/office/2008/main" xmlns:mc="http://schemas.openxmlformats.org/markup-compatibility/2006" xmlns:mv="urn:schemas-microsoft-com:mac:vml" xmlns:o="urn:schemas-microsoft-com:office:office" xmlns:r="http://schemas.openxmlformats.org/officeDocument/2006/relationships" xmlns:m="http://schemas.openxmlformats.org/officeDocument/2006/math" xmlns:v="urn:schemas-microsoft-com:vml" xmlns:wp14="http://schemas.microsoft.com/office/word/2010/wordprocessingDrawing" xmlns:wp="http://schemas.openxmlformats.org/drawingml/2006/wordprocessingDrawing" xmlns:w10="urn:schemas-microsoft-com:office:word" xmlns:w="http://schemas.openxmlformats.org/wordprocessingml/2006/main" xmlns:w14="http://schemas.microsoft.com/office/word/2010/wordml" xmlns:w15="http://schemas.microsoft.com/office/word/2012/wordml" xmlns:wpg="http://schemas.microsoft.com/office/word/2010/wordprocessingGroup" xmlns:wpi="http://schemas.microsoft.com/office/word/2010/wordprocessingInk" xmlns:wne="http://schemas.microsoft.com/office/word/2006/wordml" xmlns:wps="http://schemas.microsoft.com/office/word/2010/wordprocessingShape" mc:Ignorable="w14 w15 wp14">
   <w:body>
     <w:p>
       <w:r>
@@ -8,9 +8,10 @@
           <w:rFonts w:eastAsia="Adobe Fan Heiti Std B"/>
           <w:noProof/>
           <w:sz w:val="32"/>
+          <w:lang w:eastAsia="zh-CN"/>
         </w:rPr>
         <w:drawing>
-          <wp:inline distT="0" distB="0" distL="0" distR="0" wp14:anchorId="62888D84" wp14:editId="2BA9EE46">
+          <wp:inline distT="0" distB="0" distL="0" distR="0" wp14:anchorId="1E4E3D5D" wp14:editId="3A94EC42">
             <wp:extent cx="4602262" cy="5961519"/>
             <wp:effectExtent l="0" t="0" r="0" b="0"/>
             <wp:docPr id="5" name="Picture 5" descr="D:\Personal Files\Documents\UTSC\CSCC01\L02_10\TeamInfo\GroupLogo\TeamLogo2.png"/>
@@ -62,58 +63,250 @@
     <w:p/>
     <w:p>
       <w:pPr>
+        <w:jc w:val="center"/>
+        <w:rPr>
+          <w:rFonts w:eastAsia="Adobe Fan Heiti Std B"/>
+          <w:sz w:val="40"/>
+        </w:rPr>
+      </w:pPr>
+      <w:r>
+        <w:rPr>
+          <w:rFonts w:eastAsia="Adobe Fan Heiti Std B"/>
+          <w:sz w:val="40"/>
+        </w:rPr>
+        <w:t>Team</w:t>
+      </w:r>
+      <w:r>
+        <w:rPr>
+          <w:rFonts w:eastAsia="Adobe Fan Heiti Std B"/>
+          <w:sz w:val="40"/>
+        </w:rPr>
+        <w:t xml:space="preserve"> </w:t>
+      </w:r>
+      <w:proofErr w:type="spellStart"/>
+      <w:r>
+        <w:rPr>
+          <w:rFonts w:eastAsia="Adobe Fan Heiti Std B"/>
+          <w:sz w:val="40"/>
+        </w:rPr>
+        <w:t>ZodiacTree</w:t>
+      </w:r>
+      <w:proofErr w:type="spellEnd"/>
+      <w:r>
+        <w:rPr>
+          <w:rFonts w:eastAsia="Adobe Fan Heiti Std B"/>
+          <w:sz w:val="40"/>
+        </w:rPr>
+        <w:t>_</w:t>
+      </w:r>
+    </w:p>
+    <w:p>
+      <w:pPr>
         <w:rPr>
           <w:rFonts w:eastAsia="Adobe Fan Heiti Std B"/>
           <w:sz w:val="32"/>
         </w:rPr>
       </w:pPr>
-      <w:r>
+    </w:p>
+    <w:p>
+      <w:pPr>
+        <w:jc w:val="both"/>
         <w:rPr>
           <w:rFonts w:eastAsia="Adobe Fan Heiti Std B"/>
           <w:sz w:val="32"/>
         </w:rPr>
-        <w:t>Team</w:t>
+      </w:pPr>
+      <w:r>
+        <w:rPr>
+          <w:rFonts w:eastAsia="Adobe Fan Heiti Std B"/>
+          <w:sz w:val="36"/>
+        </w:rPr>
+        <w:t>Team members</w:t>
+      </w:r>
+      <w:r>
+        <w:rPr>
+          <w:rFonts w:eastAsia="Adobe Fan Heiti Std B"/>
+          <w:sz w:val="36"/>
+        </w:rPr>
+        <w:t xml:space="preserve">           </w:t>
+      </w:r>
+      <w:r>
+        <w:rPr>
+          <w:rFonts w:eastAsia="Adobe Fan Heiti Std B"/>
+          <w:sz w:val="36"/>
+        </w:rPr>
+        <w:tab/>
+      </w:r>
+      <w:r>
+        <w:rPr>
+          <w:rFonts w:eastAsia="Adobe Fan Heiti Std B"/>
+          <w:sz w:val="36"/>
+        </w:rPr>
+        <w:tab/>
+        <w:t xml:space="preserve">    </w:t>
+      </w:r>
+      <w:r>
+        <w:rPr>
+          <w:rFonts w:eastAsia="Adobe Fan Heiti Std B"/>
+          <w:sz w:val="36"/>
+        </w:rPr>
+        <w:tab/>
+      </w:r>
+      <w:r>
+        <w:rPr>
+          <w:rFonts w:eastAsia="Adobe Fan Heiti Std B"/>
+          <w:sz w:val="36"/>
+        </w:rPr>
+        <w:tab/>
+      </w:r>
+      <w:r>
+        <w:rPr>
+          <w:rFonts w:eastAsia="Adobe Fan Heiti Std B"/>
+          <w:sz w:val="36"/>
+        </w:rPr>
+        <w:tab/>
+      </w:r>
+      <w:r>
+        <w:rPr>
+          <w:rFonts w:eastAsia="Adobe Fan Heiti Std B"/>
+          <w:sz w:val="36"/>
+        </w:rPr>
+        <w:tab/>
+        <w:t xml:space="preserve">    </w:t>
       </w:r>
       <w:r>
         <w:rPr>
           <w:rFonts w:eastAsia="Adobe Fan Heiti Std B"/>
           <w:sz w:val="32"/>
         </w:rPr>
-        <w:t xml:space="preserve"> ZodiacTree_</w:t>
+        <w:t xml:space="preserve">      </w:t>
       </w:r>
       <w:r>
         <w:rPr>
           <w:rFonts w:eastAsia="Adobe Fan Heiti Std B"/>
           <w:sz w:val="32"/>
         </w:rPr>
-        <w:t>: David</w:t>
+        <w:t>David</w:t>
       </w:r>
       <w:r>
         <w:rPr>
           <w:rFonts w:eastAsia="Adobe Fan Heiti Std B"/>
           <w:sz w:val="32"/>
         </w:rPr>
-        <w:t xml:space="preserve"> Wan, Matthew Lau, Shi</w:t>
-      </w:r>
-      <w:r>
+        <w:t xml:space="preserve"> Wan</w:t>
+      </w:r>
+    </w:p>
+    <w:p>
+      <w:pPr>
+        <w:ind w:firstLine="720"/>
+        <w:jc w:val="right"/>
         <w:rPr>
           <w:rFonts w:eastAsia="Adobe Fan Heiti Std B"/>
           <w:sz w:val="32"/>
         </w:rPr>
-        <w:t>Feng Jin, Ryan Young, Junzhi</w:t>
-      </w:r>
+      </w:pPr>
       <w:r>
         <w:rPr>
           <w:rFonts w:eastAsia="Adobe Fan Heiti Std B"/>
           <w:sz w:val="32"/>
         </w:rPr>
+        <w:t>Matthew Lau</w:t>
+      </w:r>
+      <w:r>
+        <w:rPr>
+          <w:rFonts w:eastAsia="Adobe Fan Heiti Std B"/>
+          <w:sz w:val="32"/>
+        </w:rPr>
         <w:t xml:space="preserve"> </w:t>
       </w:r>
-      <w:r>
+    </w:p>
+    <w:p>
+      <w:pPr>
+        <w:ind w:firstLine="720"/>
+        <w:jc w:val="right"/>
         <w:rPr>
           <w:rFonts w:eastAsia="Adobe Fan Heiti Std B"/>
           <w:sz w:val="32"/>
         </w:rPr>
+      </w:pPr>
+      <w:proofErr w:type="spellStart"/>
+      <w:r>
+        <w:rPr>
+          <w:rFonts w:eastAsia="Adobe Fan Heiti Std B"/>
+          <w:sz w:val="32"/>
+        </w:rPr>
+        <w:t>Shi</w:t>
+      </w:r>
+      <w:r>
+        <w:rPr>
+          <w:rFonts w:eastAsia="Adobe Fan Heiti Std B"/>
+          <w:sz w:val="32"/>
+        </w:rPr>
+        <w:t>Feng</w:t>
+      </w:r>
+      <w:proofErr w:type="spellEnd"/>
+      <w:r>
+        <w:rPr>
+          <w:rFonts w:eastAsia="Adobe Fan Heiti Std B"/>
+          <w:sz w:val="32"/>
+        </w:rPr>
+        <w:t xml:space="preserve"> Jin</w:t>
+      </w:r>
+    </w:p>
+    <w:p>
+      <w:pPr>
+        <w:ind w:firstLine="720"/>
+        <w:jc w:val="right"/>
+        <w:rPr>
+          <w:rFonts w:eastAsia="Adobe Fan Heiti Std B"/>
+          <w:sz w:val="32"/>
+        </w:rPr>
+      </w:pPr>
+      <w:r>
+        <w:rPr>
+          <w:rFonts w:eastAsia="Adobe Fan Heiti Std B"/>
+          <w:sz w:val="32"/>
+        </w:rPr>
+        <w:t xml:space="preserve"> Ryan Young</w:t>
+      </w:r>
+    </w:p>
+    <w:p>
+      <w:pPr>
+        <w:ind w:firstLine="720"/>
+        <w:jc w:val="right"/>
+        <w:rPr>
+          <w:rFonts w:eastAsia="Adobe Fan Heiti Std B"/>
+          <w:sz w:val="32"/>
+        </w:rPr>
+      </w:pPr>
+      <w:r>
+        <w:rPr>
+          <w:rFonts w:eastAsia="Adobe Fan Heiti Std B"/>
+          <w:sz w:val="32"/>
+        </w:rPr>
+        <w:t xml:space="preserve"> </w:t>
+      </w:r>
+      <w:proofErr w:type="spellStart"/>
+      <w:r>
+        <w:rPr>
+          <w:rFonts w:eastAsia="Adobe Fan Heiti Std B"/>
+          <w:sz w:val="32"/>
+        </w:rPr>
+        <w:t>Junzhi</w:t>
+      </w:r>
+      <w:proofErr w:type="spellEnd"/>
+      <w:r>
+        <w:rPr>
+          <w:rFonts w:eastAsia="Adobe Fan Heiti Std B"/>
+          <w:sz w:val="32"/>
+        </w:rPr>
+        <w:t xml:space="preserve"> </w:t>
+      </w:r>
+      <w:r>
+        <w:rPr>
+          <w:rFonts w:eastAsia="Adobe Fan Heiti Std B"/>
+          <w:sz w:val="32"/>
+        </w:rPr>
         <w:t>‘Jackson’</w:t>
       </w:r>
       <w:r>
@@ -134,56 +327,8 @@
     <w:p>
       <w:pPr>
         <w:rPr>
-          <w:rFonts w:ascii="Adobe Fan Heiti Std B" w:eastAsia="Adobe Fan Heiti Std B" w:hAnsi="Adobe Fan Heiti Std B"/>
+          <w:rFonts w:eastAsia="Adobe Fan Heiti Std B"/>
           <w:sz w:val="32"/>
-        </w:rPr>
-      </w:pPr>
-    </w:p>
-    <w:p>
-      <w:pPr>
-        <w:rPr>
-          <w:rFonts w:ascii="Adobe Fan Heiti Std B" w:eastAsia="Adobe Fan Heiti Std B" w:hAnsi="Adobe Fan Heiti Std B"/>
-          <w:sz w:val="32"/>
-        </w:rPr>
-      </w:pPr>
-    </w:p>
-    <w:p>
-      <w:pPr>
-        <w:rPr>
-          <w:rFonts w:ascii="Adobe Fan Heiti Std B" w:eastAsia="Adobe Fan Heiti Std B" w:hAnsi="Adobe Fan Heiti Std B"/>
-          <w:sz w:val="32"/>
-        </w:rPr>
-      </w:pPr>
-    </w:p>
-    <w:p>
-      <w:pPr>
-        <w:rPr>
-          <w:rFonts w:ascii="Adobe Fan Heiti Std B" w:eastAsia="Adobe Fan Heiti Std B" w:hAnsi="Adobe Fan Heiti Std B"/>
-          <w:sz w:val="32"/>
-        </w:rPr>
-      </w:pPr>
-    </w:p>
-    <w:p>
-      <w:pPr>
-        <w:rPr>
-          <w:rFonts w:ascii="Adobe Fan Heiti Std B" w:eastAsia="Adobe Fan Heiti Std B" w:hAnsi="Adobe Fan Heiti Std B"/>
-          <w:sz w:val="32"/>
-        </w:rPr>
-      </w:pPr>
-    </w:p>
-    <w:p>
-      <w:pPr>
-        <w:rPr>
-          <w:rFonts w:ascii="Adobe Fan Heiti Std B" w:eastAsia="Adobe Fan Heiti Std B" w:hAnsi="Adobe Fan Heiti Std B"/>
-          <w:sz w:val="32"/>
-        </w:rPr>
-      </w:pPr>
-    </w:p>
-    <w:p>
-      <w:pPr>
-        <w:rPr>
-          <w:rFonts w:ascii="Consolas" w:eastAsia="Adobe Fan Heiti Std B" w:hAnsi="Consolas" w:cs="Consolas"/>
-          <w:sz w:val="52"/>
         </w:rPr>
       </w:pPr>
       <w:r>
@@ -361,6 +506,14 @@
           <w:szCs w:val="28"/>
         </w:rPr>
         <w:tab/>
+      </w:r>
+      <w:proofErr w:type="spellStart"/>
+      <w:r>
+        <w:rPr>
+          <w:rFonts w:ascii="Helvetica" w:eastAsia="Adobe Fan Heiti Std B" w:hAnsi="Helvetica" w:cs="Consolas"/>
+          <w:sz w:val="28"/>
+          <w:szCs w:val="28"/>
+        </w:rPr>
         <w:t>Shi</w:t>
       </w:r>
       <w:r>
@@ -369,7 +522,16 @@
           <w:sz w:val="28"/>
           <w:szCs w:val="28"/>
         </w:rPr>
-        <w:t xml:space="preserve">Feng </w:t>
+        <w:t>Feng</w:t>
+      </w:r>
+      <w:proofErr w:type="spellEnd"/>
+      <w:r>
+        <w:rPr>
+          <w:rFonts w:ascii="Helvetica" w:eastAsia="Adobe Fan Heiti Std B" w:hAnsi="Helvetica" w:cs="Consolas"/>
+          <w:sz w:val="28"/>
+          <w:szCs w:val="28"/>
+        </w:rPr>
+        <w:t xml:space="preserve"> </w:t>
       </w:r>
       <w:r>
         <w:rPr>
@@ -469,7 +631,24 @@
           <w:szCs w:val="28"/>
         </w:rPr>
         <w:tab/>
-        <w:t>Junzhi ‘Jack</w:t>
+      </w:r>
+      <w:proofErr w:type="spellStart"/>
+      <w:r>
+        <w:rPr>
+          <w:rFonts w:ascii="Helvetica" w:eastAsia="Adobe Fan Heiti Std B" w:hAnsi="Helvetica" w:cs="Consolas"/>
+          <w:sz w:val="28"/>
+          <w:szCs w:val="28"/>
+        </w:rPr>
+        <w:t>Junzhi</w:t>
+      </w:r>
+      <w:proofErr w:type="spellEnd"/>
+      <w:r>
+        <w:rPr>
+          <w:rFonts w:ascii="Helvetica" w:eastAsia="Adobe Fan Heiti Std B" w:hAnsi="Helvetica" w:cs="Consolas"/>
+          <w:sz w:val="28"/>
+          <w:szCs w:val="28"/>
+        </w:rPr>
+        <w:t xml:space="preserve"> ‘Jack</w:t>
       </w:r>
       <w:r>
         <w:rPr>
@@ -522,10 +701,18 @@
           <w:sz w:val="28"/>
           <w:szCs w:val="28"/>
         </w:rPr>
-        <w:t>…………………..</w:t>
-      </w:r>
-      <w:bookmarkStart w:id="0" w:name="_GoBack"/>
-      <w:bookmarkEnd w:id="0"/>
+        <w:t>………………</w:t>
+      </w:r>
+      <w:proofErr w:type="gramStart"/>
+      <w:r>
+        <w:rPr>
+          <w:rFonts w:ascii="Helvetica" w:eastAsia="Adobe Fan Heiti Std B" w:hAnsi="Helvetica" w:cs="Consolas"/>
+          <w:sz w:val="28"/>
+          <w:szCs w:val="28"/>
+        </w:rPr>
+        <w:t>…..</w:t>
+      </w:r>
+      <w:proofErr w:type="gramEnd"/>
       <w:r>
         <w:rPr>
           <w:rFonts w:ascii="Helvetica" w:eastAsia="Adobe Fan Heiti Std B" w:hAnsi="Helvetica" w:cs="Consolas"/>
@@ -694,18 +881,6 @@
     </w:p>
     <w:p>
       <w:pPr>
-        <w:tabs>
-          <w:tab w:val="right" w:pos="9360"/>
-        </w:tabs>
-        <w:rPr>
-          <w:rFonts w:ascii="Helvetica" w:eastAsia="Adobe Fan Heiti Std B" w:hAnsi="Helvetica" w:cs="Consolas"/>
-          <w:sz w:val="28"/>
-          <w:szCs w:val="28"/>
-        </w:rPr>
-      </w:pPr>
-    </w:p>
-    <w:p>
-      <w:pPr>
         <w:rPr>
           <w:rFonts w:eastAsia="Adobe Ming Std L"/>
           <w:sz w:val="72"/>
@@ -734,9 +909,10 @@
           <w:noProof/>
           <w:sz w:val="24"/>
           <w:szCs w:val="24"/>
+          <w:lang w:eastAsia="zh-CN"/>
         </w:rPr>
         <w:drawing>
-          <wp:inline distT="0" distB="0" distL="0" distR="0" wp14:anchorId="077C1CA6" wp14:editId="3F63B165">
+          <wp:inline distT="0" distB="0" distL="0" distR="0" wp14:anchorId="7E3860C9" wp14:editId="53E603CB">
             <wp:extent cx="3914775" cy="3523298"/>
             <wp:effectExtent l="0" t="0" r="0" b="1270"/>
             <wp:docPr id="2" name="Picture 2" descr="D:\Personal Files\Documents\UTSC\CSCC01\L02_10\TeamInfo\David\IMG_2593.JPG"/>
@@ -874,18 +1050,6 @@
     </w:p>
     <w:p>
       <w:pPr>
-        <w:tabs>
-          <w:tab w:val="right" w:pos="9360"/>
-        </w:tabs>
-        <w:rPr>
-          <w:rFonts w:ascii="Helvetica" w:eastAsia="Adobe Fan Heiti Std B" w:hAnsi="Helvetica" w:cs="Consolas"/>
-          <w:sz w:val="28"/>
-          <w:szCs w:val="28"/>
-        </w:rPr>
-      </w:pPr>
-    </w:p>
-    <w:p>
-      <w:pPr>
         <w:rPr>
           <w:rFonts w:eastAsia="Adobe Ming Std L"/>
           <w:sz w:val="72"/>
@@ -913,9 +1077,10 @@
           <w:noProof/>
           <w:sz w:val="28"/>
           <w:szCs w:val="28"/>
+          <w:lang w:eastAsia="zh-CN"/>
         </w:rPr>
         <w:drawing>
-          <wp:inline distT="0" distB="0" distL="0" distR="0" wp14:anchorId="3A22350F" wp14:editId="4D5A57BD">
+          <wp:inline distT="0" distB="0" distL="0" distR="0" wp14:anchorId="3A2C577E" wp14:editId="522540F5">
             <wp:extent cx="3143250" cy="3445486"/>
             <wp:effectExtent l="0" t="0" r="0" b="3175"/>
             <wp:docPr id="3" name="Picture 3" descr="D:\Personal Files\Documents\UTSC\CSCC01\L02_10\TeamInfo\Matthew\PhotoMatthewLau.jpg"/>
@@ -1074,18 +1239,6 @@
           <w:tab w:val="right" w:pos="9360"/>
         </w:tabs>
         <w:rPr>
-          <w:rFonts w:ascii="Helvetica" w:eastAsia="Adobe Fan Heiti Std B" w:hAnsi="Helvetica" w:cs="Consolas"/>
-          <w:sz w:val="28"/>
-          <w:szCs w:val="28"/>
-        </w:rPr>
-      </w:pPr>
-    </w:p>
-    <w:p>
-      <w:pPr>
-        <w:tabs>
-          <w:tab w:val="right" w:pos="9360"/>
-        </w:tabs>
-        <w:rPr>
           <w:rFonts w:eastAsia="Adobe Ming Std L"/>
           <w:sz w:val="72"/>
         </w:rPr>
@@ -1116,9 +1269,10 @@
           <w:noProof/>
           <w:sz w:val="24"/>
           <w:szCs w:val="24"/>
+          <w:lang w:eastAsia="zh-CN"/>
         </w:rPr>
         <w:drawing>
-          <wp:inline distT="0" distB="0" distL="0" distR="0">
+          <wp:inline distT="0" distB="0" distL="0" distR="0" wp14:anchorId="7A39DC14" wp14:editId="18BCECBF">
             <wp:extent cx="3257550" cy="3257550"/>
             <wp:effectExtent l="0" t="0" r="0" b="0"/>
             <wp:docPr id="4" name="Picture 4" descr="D:\Personal Files\Documents\UTSC\CSCC01\L02_10\TeamInfo\Shifeng\profile_pic.jpg"/>
@@ -1460,11 +1614,13 @@
       <w:r>
         <w:rPr>
           <w:rFonts w:eastAsia="Adobe Ming Std L"/>
+          <w:noProof/>
           <w:sz w:val="72"/>
+          <w:lang w:eastAsia="zh-CN"/>
         </w:rPr>
         <w:lastRenderedPageBreak/>
         <w:drawing>
-          <wp:anchor distT="0" distB="0" distL="114300" distR="114300" simplePos="0" relativeHeight="251659264" behindDoc="0" locked="0" layoutInCell="1" allowOverlap="1" wp14:anchorId="53D7D3B3" wp14:editId="19E14F26">
+          <wp:anchor distT="0" distB="0" distL="114300" distR="114300" simplePos="0" relativeHeight="251659264" behindDoc="0" locked="0" layoutInCell="1" allowOverlap="1" wp14:anchorId="22D30A12" wp14:editId="15360E3D">
             <wp:simplePos x="0" y="0"/>
             <wp:positionH relativeFrom="margin">
               <wp:align>left</wp:align>
@@ -1614,23 +1770,7 @@
           <w:sz w:val="24"/>
           <w:szCs w:val="24"/>
         </w:rPr>
-        <w:t xml:space="preserve">Ryan has both great management and communication skills, taking </w:t>
-      </w:r>
-      <w:r>
-        <w:rPr>
-          <w:rFonts w:ascii="Helvetica" w:eastAsia="Adobe Fan Heiti Std B" w:hAnsi="Helvetica" w:cs="Consolas"/>
-          <w:sz w:val="24"/>
-          <w:szCs w:val="24"/>
-        </w:rPr>
-        <w:t>pride</w:t>
-      </w:r>
-      <w:r>
-        <w:rPr>
-          <w:rFonts w:ascii="Helvetica" w:eastAsia="Adobe Fan Heiti Std B" w:hAnsi="Helvetica" w:cs="Consolas"/>
-          <w:sz w:val="24"/>
-          <w:szCs w:val="24"/>
-        </w:rPr>
-        <w:t xml:space="preserve"> in his understanding and mastery of the English language. Ryan also boasts immense creativity, believing that most challenges should be faced with a flexible and open mind. </w:t>
+        <w:t xml:space="preserve">Ryan has both great management and communication skills, taking pride in his understanding and mastery of the English language. Ryan also boasts immense creativity, believing that most challenges should be faced with a flexible and open mind. </w:t>
       </w:r>
     </w:p>
     <w:p>
@@ -1699,6 +1839,9 @@
           <w:sz w:val="72"/>
         </w:rPr>
       </w:pPr>
+      <w:bookmarkStart w:id="0" w:name="_GoBack"/>
+      <w:bookmarkEnd w:id="0"/>
+      <w:proofErr w:type="spellStart"/>
       <w:r>
         <w:rPr>
           <w:rFonts w:eastAsia="Adobe Ming Std L"/>
@@ -1707,6 +1850,7 @@
         <w:lastRenderedPageBreak/>
         <w:t>Junzhi</w:t>
       </w:r>
+      <w:proofErr w:type="spellEnd"/>
       <w:r>
         <w:rPr>
           <w:rFonts w:eastAsia="Adobe Ming Std L"/>
@@ -1730,9 +1874,10 @@
           <w:rFonts w:eastAsia="Adobe Ming Std L"/>
           <w:noProof/>
           <w:sz w:val="72"/>
+          <w:lang w:eastAsia="zh-CN"/>
         </w:rPr>
         <w:drawing>
-          <wp:inline distT="0" distB="0" distL="0" distR="0">
+          <wp:inline distT="0" distB="0" distL="0" distR="0" wp14:anchorId="55CCE864" wp14:editId="30FC20F1">
             <wp:extent cx="2714625" cy="3620206"/>
             <wp:effectExtent l="0" t="0" r="0" b="0"/>
             <wp:docPr id="6" name="Picture 6" descr="D:\Personal Files\Documents\UTSC\CSCC01\L02_10\TeamInfo\JunzhiChen\IMG_5159.jpg"/>
@@ -1792,13 +1937,23 @@
           <w:szCs w:val="24"/>
         </w:rPr>
       </w:pPr>
-      <w:r>
-        <w:rPr>
-          <w:rFonts w:ascii="Helvetica" w:eastAsia="Adobe Fan Heiti Std B" w:hAnsi="Helvetica" w:cs="Consolas"/>
-          <w:sz w:val="24"/>
-          <w:szCs w:val="24"/>
-        </w:rPr>
-        <w:t>Junzhi Chen is a third</w:t>
+      <w:proofErr w:type="spellStart"/>
+      <w:r>
+        <w:rPr>
+          <w:rFonts w:ascii="Helvetica" w:eastAsia="Adobe Fan Heiti Std B" w:hAnsi="Helvetica" w:cs="Consolas"/>
+          <w:sz w:val="24"/>
+          <w:szCs w:val="24"/>
+        </w:rPr>
+        <w:t>Junzhi</w:t>
+      </w:r>
+      <w:proofErr w:type="spellEnd"/>
+      <w:r>
+        <w:rPr>
+          <w:rFonts w:ascii="Helvetica" w:eastAsia="Adobe Fan Heiti Std B" w:hAnsi="Helvetica" w:cs="Consolas"/>
+          <w:sz w:val="24"/>
+          <w:szCs w:val="24"/>
+        </w:rPr>
+        <w:t xml:space="preserve"> Chen is a third</w:t>
       </w:r>
       <w:r>
         <w:rPr>
@@ -1910,7 +2065,25 @@
           <w:sz w:val="24"/>
           <w:szCs w:val="24"/>
         </w:rPr>
-        <w:t xml:space="preserve">, Junzhi Chen has taken several dedicated </w:t>
+        <w:t xml:space="preserve">, </w:t>
+      </w:r>
+      <w:proofErr w:type="spellStart"/>
+      <w:r>
+        <w:rPr>
+          <w:rFonts w:ascii="Helvetica" w:eastAsia="Adobe Fan Heiti Std B" w:hAnsi="Helvetica" w:cs="Consolas"/>
+          <w:sz w:val="24"/>
+          <w:szCs w:val="24"/>
+        </w:rPr>
+        <w:t>Junzhi</w:t>
+      </w:r>
+      <w:proofErr w:type="spellEnd"/>
+      <w:r>
+        <w:rPr>
+          <w:rFonts w:ascii="Helvetica" w:eastAsia="Adobe Fan Heiti Std B" w:hAnsi="Helvetica" w:cs="Consolas"/>
+          <w:sz w:val="24"/>
+          <w:szCs w:val="24"/>
+        </w:rPr>
+        <w:t xml:space="preserve"> Chen has taken several dedicated </w:t>
       </w:r>
       <w:r>
         <w:rPr>
@@ -1972,13 +2145,23 @@
           <w:szCs w:val="24"/>
         </w:rPr>
       </w:pPr>
-      <w:r>
-        <w:rPr>
-          <w:rFonts w:ascii="Helvetica" w:eastAsia="Adobe Fan Heiti Std B" w:hAnsi="Helvetica" w:cs="Consolas"/>
-          <w:sz w:val="24"/>
-          <w:szCs w:val="24"/>
-        </w:rPr>
-        <w:t xml:space="preserve">Junzhi Chen </w:t>
+      <w:proofErr w:type="spellStart"/>
+      <w:r>
+        <w:rPr>
+          <w:rFonts w:ascii="Helvetica" w:eastAsia="Adobe Fan Heiti Std B" w:hAnsi="Helvetica" w:cs="Consolas"/>
+          <w:sz w:val="24"/>
+          <w:szCs w:val="24"/>
+        </w:rPr>
+        <w:t>Junzhi</w:t>
+      </w:r>
+      <w:proofErr w:type="spellEnd"/>
+      <w:r>
+        <w:rPr>
+          <w:rFonts w:ascii="Helvetica" w:eastAsia="Adobe Fan Heiti Std B" w:hAnsi="Helvetica" w:cs="Consolas"/>
+          <w:sz w:val="24"/>
+          <w:szCs w:val="24"/>
+        </w:rPr>
+        <w:t xml:space="preserve"> Chen </w:t>
       </w:r>
       <w:r>
         <w:rPr>
@@ -2058,7 +2241,25 @@
           <w:sz w:val="24"/>
           <w:szCs w:val="24"/>
         </w:rPr>
-        <w:t>. Junzhi Chen has a year of work experience in web design and maintaining Career Path Association’s website with his team. During this period, he learn</w:t>
+        <w:t xml:space="preserve">. </w:t>
+      </w:r>
+      <w:proofErr w:type="spellStart"/>
+      <w:r>
+        <w:rPr>
+          <w:rFonts w:ascii="Helvetica" w:eastAsia="Adobe Fan Heiti Std B" w:hAnsi="Helvetica" w:cs="Consolas"/>
+          <w:sz w:val="24"/>
+          <w:szCs w:val="24"/>
+        </w:rPr>
+        <w:t>Junzhi</w:t>
+      </w:r>
+      <w:proofErr w:type="spellEnd"/>
+      <w:r>
+        <w:rPr>
+          <w:rFonts w:ascii="Helvetica" w:eastAsia="Adobe Fan Heiti Std B" w:hAnsi="Helvetica" w:cs="Consolas"/>
+          <w:sz w:val="24"/>
+          <w:szCs w:val="24"/>
+        </w:rPr>
+        <w:t xml:space="preserve"> Chen has a year of work experience in web design and maintaining Career Path Association’s website with his team. During this period, he learn</w:t>
       </w:r>
       <w:r>
         <w:rPr>
@@ -2200,7 +2401,7 @@
 </file>
 
 <file path=word/styles.xml><?xml version="1.0" encoding="utf-8"?>
-<w:styles xmlns:mc="http://schemas.openxmlformats.org/markup-compatibility/2006" xmlns:r="http://schemas.openxmlformats.org/officeDocument/2006/relationships" xmlns:w="http://schemas.openxmlformats.org/wordprocessingml/2006/main" xmlns:w14="http://schemas.microsoft.com/office/word/2010/wordml" xmlns:w15="http://schemas.microsoft.com/office/word/2012/wordml" xmlns:w16cid="http://schemas.microsoft.com/office/word/2016/wordml/cid" xmlns:w16se="http://schemas.microsoft.com/office/word/2015/wordml/symex" mc:Ignorable="w14 w15 w16se w16cid">
+<w:styles xmlns:mc="http://schemas.openxmlformats.org/markup-compatibility/2006" xmlns:r="http://schemas.openxmlformats.org/officeDocument/2006/relationships" xmlns:w="http://schemas.openxmlformats.org/wordprocessingml/2006/main" xmlns:w14="http://schemas.microsoft.com/office/word/2010/wordml" xmlns:w15="http://schemas.microsoft.com/office/word/2012/wordml" mc:Ignorable="w14 w15">
   <w:docDefaults>
     <w:rPrDefault>
       <w:rPr>
@@ -2216,7 +2417,7 @@
       </w:pPr>
     </w:pPrDefault>
   </w:docDefaults>
-  <w:latentStyles w:defLockedState="0" w:defUIPriority="99" w:defSemiHidden="0" w:defUnhideWhenUsed="0" w:defQFormat="0" w:count="375">
+  <w:latentStyles w:defLockedState="0" w:defUIPriority="99" w:defSemiHidden="0" w:defUnhideWhenUsed="0" w:defQFormat="0" w:count="382">
     <w:lsdException w:name="Normal" w:uiPriority="0" w:qFormat="1"/>
     <w:lsdException w:name="heading 1" w:uiPriority="9" w:qFormat="1"/>
     <w:lsdException w:name="heading 2" w:semiHidden="1" w:uiPriority="9" w:unhideWhenUsed="1" w:qFormat="1"/>
@@ -2590,8 +2791,6 @@
     <w:lsdException w:name="List Table 7 Colorful Accent 6" w:uiPriority="52"/>
     <w:lsdException w:name="Mention" w:semiHidden="1" w:unhideWhenUsed="1"/>
     <w:lsdException w:name="Smart Hyperlink" w:semiHidden="1" w:unhideWhenUsed="1"/>
-    <w:lsdException w:name="Hashtag" w:semiHidden="1" w:unhideWhenUsed="1"/>
-    <w:lsdException w:name="Unresolved Mention" w:semiHidden="1" w:unhideWhenUsed="1"/>
   </w:latentStyles>
   <w:style w:type="paragraph" w:default="1" w:styleId="Normal">
     <w:name w:val="Normal"/>

</xml_diff>

<commit_message>
Add a sepearte doc for team aggreement detail. Rename profile photos
</commit_message>
<xml_diff>
--- a/TeamInfo/TeamZODIAC.docx
+++ b/TeamInfo/TeamZODIAC.docx
@@ -28,7 +28,7 @@
                     </pic:cNvPicPr>
                   </pic:nvPicPr>
                   <pic:blipFill>
-                    <a:blip r:embed="rId4" cstate="print">
+                    <a:blip r:embed="rId6" cstate="print">
                       <a:extLst>
                         <a:ext uri="{28A0092B-C50C-407E-A947-70E740481C1C}">
                           <a14:useLocalDpi xmlns:a14="http://schemas.microsoft.com/office/drawing/2010/main" val="0"/>
@@ -60,45 +60,21 @@
         </w:drawing>
       </w:r>
     </w:p>
-    <w:p/>
-    <w:p>
-      <w:pPr>
-        <w:jc w:val="center"/>
+    <w:p>
+      <w:pPr>
         <w:rPr>
           <w:rFonts w:eastAsia="Adobe Fan Heiti Std B"/>
           <w:sz w:val="40"/>
         </w:rPr>
       </w:pPr>
-      <w:r>
+    </w:p>
+    <w:p>
+      <w:pPr>
         <w:rPr>
           <w:rFonts w:eastAsia="Adobe Fan Heiti Std B"/>
           <w:sz w:val="40"/>
         </w:rPr>
-        <w:t>Team</w:t>
-      </w:r>
-      <w:r>
-        <w:rPr>
-          <w:rFonts w:eastAsia="Adobe Fan Heiti Std B"/>
-          <w:sz w:val="40"/>
-        </w:rPr>
-        <w:t xml:space="preserve"> </w:t>
-      </w:r>
-      <w:proofErr w:type="spellStart"/>
-      <w:r>
-        <w:rPr>
-          <w:rFonts w:eastAsia="Adobe Fan Heiti Std B"/>
-          <w:sz w:val="40"/>
-        </w:rPr>
-        <w:t>ZodiacTree</w:t>
-      </w:r>
-      <w:proofErr w:type="spellEnd"/>
-      <w:r>
-        <w:rPr>
-          <w:rFonts w:eastAsia="Adobe Fan Heiti Std B"/>
-          <w:sz w:val="40"/>
-        </w:rPr>
-        <w:t>_</w:t>
-      </w:r>
+      </w:pPr>
     </w:p>
     <w:p>
       <w:pPr>
@@ -229,7 +205,6 @@
           <w:sz w:val="32"/>
         </w:rPr>
       </w:pPr>
-      <w:proofErr w:type="spellStart"/>
       <w:r>
         <w:rPr>
           <w:rFonts w:eastAsia="Adobe Fan Heiti Std B"/>
@@ -242,15 +217,14 @@
           <w:rFonts w:eastAsia="Adobe Fan Heiti Std B"/>
           <w:sz w:val="32"/>
         </w:rPr>
-        <w:t>Feng</w:t>
-      </w:r>
-      <w:proofErr w:type="spellEnd"/>
+        <w:t>f</w:t>
+      </w:r>
       <w:r>
         <w:rPr>
           <w:rFonts w:eastAsia="Adobe Fan Heiti Std B"/>
           <w:sz w:val="32"/>
         </w:rPr>
-        <w:t xml:space="preserve"> Jin</w:t>
+        <w:t>eng Jin</w:t>
       </w:r>
     </w:p>
     <w:p>
@@ -506,14 +480,6 @@
           <w:szCs w:val="28"/>
         </w:rPr>
         <w:tab/>
-      </w:r>
-      <w:proofErr w:type="spellStart"/>
-      <w:r>
-        <w:rPr>
-          <w:rFonts w:ascii="Helvetica" w:eastAsia="Adobe Fan Heiti Std B" w:hAnsi="Helvetica" w:cs="Consolas"/>
-          <w:sz w:val="28"/>
-          <w:szCs w:val="28"/>
-        </w:rPr>
         <w:t>Shi</w:t>
       </w:r>
       <w:r>
@@ -522,16 +488,15 @@
           <w:sz w:val="28"/>
           <w:szCs w:val="28"/>
         </w:rPr>
-        <w:t>Feng</w:t>
-      </w:r>
-      <w:proofErr w:type="spellEnd"/>
-      <w:r>
-        <w:rPr>
-          <w:rFonts w:ascii="Helvetica" w:eastAsia="Adobe Fan Heiti Std B" w:hAnsi="Helvetica" w:cs="Consolas"/>
-          <w:sz w:val="28"/>
-          <w:szCs w:val="28"/>
-        </w:rPr>
-        <w:t xml:space="preserve"> </w:t>
+        <w:t>f</w:t>
+      </w:r>
+      <w:r>
+        <w:rPr>
+          <w:rFonts w:ascii="Helvetica" w:eastAsia="Adobe Fan Heiti Std B" w:hAnsi="Helvetica" w:cs="Consolas"/>
+          <w:sz w:val="28"/>
+          <w:szCs w:val="28"/>
+        </w:rPr>
+        <w:t xml:space="preserve">eng </w:t>
       </w:r>
       <w:r>
         <w:rPr>
@@ -685,6 +650,26 @@
           <w:sz w:val="28"/>
           <w:szCs w:val="28"/>
         </w:rPr>
+        <w:t>Our Strength ….…………………………………………………………………  8</w:t>
+      </w:r>
+    </w:p>
+    <w:p>
+      <w:pPr>
+        <w:tabs>
+          <w:tab w:val="right" w:pos="9360"/>
+        </w:tabs>
+        <w:rPr>
+          <w:rFonts w:ascii="Helvetica" w:eastAsia="Adobe Fan Heiti Std B" w:hAnsi="Helvetica" w:cs="Consolas"/>
+          <w:sz w:val="28"/>
+          <w:szCs w:val="28"/>
+        </w:rPr>
+      </w:pPr>
+      <w:r>
+        <w:rPr>
+          <w:rFonts w:ascii="Helvetica" w:eastAsia="Adobe Fan Heiti Std B" w:hAnsi="Helvetica" w:cs="Consolas"/>
+          <w:sz w:val="28"/>
+          <w:szCs w:val="28"/>
+        </w:rPr>
         <w:t>Our goal</w:t>
       </w:r>
       <w:r>
@@ -720,20 +705,8 @@
           <w:szCs w:val="28"/>
         </w:rPr>
         <w:tab/>
-        <w:t>8</w:t>
-      </w:r>
-    </w:p>
-    <w:p>
-      <w:pPr>
-        <w:tabs>
-          <w:tab w:val="right" w:pos="9360"/>
-        </w:tabs>
-        <w:rPr>
-          <w:rFonts w:ascii="Helvetica" w:eastAsia="Adobe Fan Heiti Std B" w:hAnsi="Helvetica" w:cs="Consolas"/>
-          <w:sz w:val="28"/>
-          <w:szCs w:val="28"/>
-        </w:rPr>
-      </w:pPr>
+        <w:t>9</w:t>
+      </w:r>
     </w:p>
     <w:p>
       <w:pPr>
@@ -929,7 +902,7 @@
                     </pic:cNvPicPr>
                   </pic:nvPicPr>
                   <pic:blipFill>
-                    <a:blip r:embed="rId5" cstate="print">
+                    <a:blip r:embed="rId7" cstate="print">
                       <a:extLst>
                         <a:ext uri="{28A0092B-C50C-407E-A947-70E740481C1C}">
                           <a14:useLocalDpi xmlns:a14="http://schemas.microsoft.com/office/drawing/2010/main" val="0"/>
@@ -1097,7 +1070,7 @@
                     </pic:cNvPicPr>
                   </pic:nvPicPr>
                   <pic:blipFill>
-                    <a:blip r:embed="rId6" cstate="print">
+                    <a:blip r:embed="rId8" cstate="print">
                       <a:extLst>
                         <a:ext uri="{28A0092B-C50C-407E-A947-70E740481C1C}">
                           <a14:useLocalDpi xmlns:a14="http://schemas.microsoft.com/office/drawing/2010/main" val="0"/>
@@ -1289,7 +1262,7 @@
                     </pic:cNvPicPr>
                   </pic:nvPicPr>
                   <pic:blipFill>
-                    <a:blip r:embed="rId7">
+                    <a:blip r:embed="rId9">
                       <a:extLst>
                         <a:ext uri="{28A0092B-C50C-407E-A947-70E740481C1C}">
                           <a14:useLocalDpi xmlns:a14="http://schemas.microsoft.com/office/drawing/2010/main" val="0"/>
@@ -1645,7 +1618,7 @@
                     </pic:cNvPicPr>
                   </pic:nvPicPr>
                   <pic:blipFill rotWithShape="1">
-                    <a:blip r:embed="rId8" cstate="print">
+                    <a:blip r:embed="rId10" cstate="print">
                       <a:extLst>
                         <a:ext uri="{28A0092B-C50C-407E-A947-70E740481C1C}">
                           <a14:useLocalDpi xmlns:a14="http://schemas.microsoft.com/office/drawing/2010/main" val="0"/>
@@ -1839,8 +1812,6 @@
           <w:sz w:val="72"/>
         </w:rPr>
       </w:pPr>
-      <w:bookmarkStart w:id="0" w:name="_GoBack"/>
-      <w:bookmarkEnd w:id="0"/>
       <w:proofErr w:type="spellStart"/>
       <w:r>
         <w:rPr>
@@ -1894,7 +1865,7 @@
                     </pic:cNvPicPr>
                   </pic:nvPicPr>
                   <pic:blipFill>
-                    <a:blip r:embed="rId9" cstate="print">
+                    <a:blip r:embed="rId11" cstate="print">
                       <a:extLst>
                         <a:ext uri="{28A0092B-C50C-407E-A947-70E740481C1C}">
                           <a14:useLocalDpi xmlns:a14="http://schemas.microsoft.com/office/drawing/2010/main" val="0"/>
@@ -2390,7 +2361,88 @@
         <w:t xml:space="preserve"> such as a bank system with his teammates.</w:t>
       </w:r>
     </w:p>
+    <w:p>
+      <w:pPr>
+        <w:tabs>
+          <w:tab w:val="right" w:pos="9360"/>
+        </w:tabs>
+        <w:rPr>
+          <w:rFonts w:ascii="Helvetica" w:eastAsia="Adobe Fan Heiti Std B" w:hAnsi="Helvetica" w:cs="Consolas"/>
+          <w:sz w:val="24"/>
+          <w:szCs w:val="24"/>
+        </w:rPr>
+      </w:pPr>
+    </w:p>
+    <w:p>
+      <w:pPr>
+        <w:tabs>
+          <w:tab w:val="right" w:pos="9360"/>
+        </w:tabs>
+        <w:rPr>
+          <w:rFonts w:eastAsia="Adobe Ming Std L"/>
+          <w:sz w:val="72"/>
+        </w:rPr>
+      </w:pPr>
+      <w:r>
+        <w:rPr>
+          <w:rFonts w:eastAsia="Adobe Ming Std L"/>
+          <w:sz w:val="72"/>
+        </w:rPr>
+        <w:lastRenderedPageBreak/>
+        <w:t>Our Strength</w:t>
+      </w:r>
+    </w:p>
+    <w:p>
+      <w:pPr>
+        <w:rPr>
+          <w:rFonts w:eastAsia="Adobe Ming Std L"/>
+          <w:sz w:val="72"/>
+        </w:rPr>
+      </w:pPr>
+      <w:bookmarkStart w:id="0" w:name="_GoBack"/>
+      <w:bookmarkEnd w:id="0"/>
+      <w:r>
+        <w:rPr>
+          <w:rFonts w:eastAsia="Adobe Ming Std L"/>
+          <w:sz w:val="72"/>
+        </w:rPr>
+        <w:br w:type="page"/>
+      </w:r>
+    </w:p>
+    <w:p>
+      <w:pPr>
+        <w:tabs>
+          <w:tab w:val="right" w:pos="9360"/>
+        </w:tabs>
+        <w:rPr>
+          <w:rFonts w:eastAsia="Adobe Ming Std L"/>
+          <w:sz w:val="72"/>
+        </w:rPr>
+      </w:pPr>
+      <w:r>
+        <w:rPr>
+          <w:rFonts w:eastAsia="Adobe Ming Std L"/>
+          <w:sz w:val="72"/>
+        </w:rPr>
+        <w:lastRenderedPageBreak/>
+        <w:t>Our goal</w:t>
+      </w:r>
+    </w:p>
+    <w:p>
+      <w:pPr>
+        <w:tabs>
+          <w:tab w:val="right" w:pos="9360"/>
+        </w:tabs>
+        <w:rPr>
+          <w:rFonts w:ascii="Helvetica" w:eastAsia="Adobe Fan Heiti Std B" w:hAnsi="Helvetica" w:cs="Consolas"/>
+          <w:sz w:val="24"/>
+          <w:szCs w:val="24"/>
+        </w:rPr>
+      </w:pPr>
+    </w:p>
     <w:sectPr>
+      <w:footerReference w:type="even" r:id="rId12"/>
+      <w:footerReference w:type="default" r:id="rId13"/>
       <w:pgSz w:w="12240" w:h="15840"/>
       <w:pgMar w:top="1440" w:right="1440" w:bottom="1440" w:left="1440" w:header="720" w:footer="720" w:gutter="0"/>
       <w:cols w:space="720"/>
@@ -2398,6 +2450,143 @@
     </w:sectPr>
   </w:body>
 </w:document>
+</file>
+
+<file path=word/endnotes.xml><?xml version="1.0" encoding="utf-8"?>
+<w:endnotes xmlns:wpc="http://schemas.microsoft.com/office/word/2010/wordprocessingCanvas" xmlns:mo="http://schemas.microsoft.com/office/mac/office/2008/main" xmlns:mc="http://schemas.openxmlformats.org/markup-compatibility/2006" xmlns:mv="urn:schemas-microsoft-com:mac:vml" xmlns:o="urn:schemas-microsoft-com:office:office" xmlns:r="http://schemas.openxmlformats.org/officeDocument/2006/relationships" xmlns:m="http://schemas.openxmlformats.org/officeDocument/2006/math" xmlns:v="urn:schemas-microsoft-com:vml" xmlns:wp14="http://schemas.microsoft.com/office/word/2010/wordprocessingDrawing" xmlns:wp="http://schemas.openxmlformats.org/drawingml/2006/wordprocessingDrawing" xmlns:w10="urn:schemas-microsoft-com:office:word" xmlns:w="http://schemas.openxmlformats.org/wordprocessingml/2006/main" xmlns:w14="http://schemas.microsoft.com/office/word/2010/wordml" xmlns:w15="http://schemas.microsoft.com/office/word/2012/wordml" xmlns:wpg="http://schemas.microsoft.com/office/word/2010/wordprocessingGroup" xmlns:wpi="http://schemas.microsoft.com/office/word/2010/wordprocessingInk" xmlns:wne="http://schemas.microsoft.com/office/word/2006/wordml" xmlns:wps="http://schemas.microsoft.com/office/word/2010/wordprocessingShape" mc:Ignorable="w14 w15 wp14">
+  <w:endnote w:type="separator" w:id="-1">
+    <w:p>
+      <w:pPr>
+        <w:spacing w:after="0" w:line="240" w:lineRule="auto"/>
+      </w:pPr>
+      <w:r>
+        <w:separator/>
+      </w:r>
+    </w:p>
+  </w:endnote>
+  <w:endnote w:type="continuationSeparator" w:id="0">
+    <w:p>
+      <w:pPr>
+        <w:spacing w:after="0" w:line="240" w:lineRule="auto"/>
+      </w:pPr>
+      <w:r>
+        <w:continuationSeparator/>
+      </w:r>
+    </w:p>
+  </w:endnote>
+</w:endnotes>
+</file>
+
+<file path=word/footer1.xml><?xml version="1.0" encoding="utf-8"?>
+<w:ftr xmlns:wpc="http://schemas.microsoft.com/office/word/2010/wordprocessingCanvas" xmlns:mo="http://schemas.microsoft.com/office/mac/office/2008/main" xmlns:mc="http://schemas.openxmlformats.org/markup-compatibility/2006" xmlns:mv="urn:schemas-microsoft-com:mac:vml" xmlns:o="urn:schemas-microsoft-com:office:office" xmlns:r="http://schemas.openxmlformats.org/officeDocument/2006/relationships" xmlns:m="http://schemas.openxmlformats.org/officeDocument/2006/math" xmlns:v="urn:schemas-microsoft-com:vml" xmlns:wp14="http://schemas.microsoft.com/office/word/2010/wordprocessingDrawing" xmlns:wp="http://schemas.openxmlformats.org/drawingml/2006/wordprocessingDrawing" xmlns:w10="urn:schemas-microsoft-com:office:word" xmlns:w="http://schemas.openxmlformats.org/wordprocessingml/2006/main" xmlns:w14="http://schemas.microsoft.com/office/word/2010/wordml" xmlns:w15="http://schemas.microsoft.com/office/word/2012/wordml" xmlns:wpg="http://schemas.microsoft.com/office/word/2010/wordprocessingGroup" xmlns:wpi="http://schemas.microsoft.com/office/word/2010/wordprocessingInk" xmlns:wne="http://schemas.microsoft.com/office/word/2006/wordml" xmlns:wps="http://schemas.microsoft.com/office/word/2010/wordprocessingShape" mc:Ignorable="w14 w15 wp14">
+  <w:p>
+    <w:pPr>
+      <w:pStyle w:val="Footer"/>
+      <w:framePr w:wrap="none" w:vAnchor="text" w:hAnchor="margin" w:xAlign="center" w:y="1"/>
+      <w:rPr>
+        <w:rStyle w:val="PageNumber"/>
+      </w:rPr>
+    </w:pPr>
+    <w:r>
+      <w:rPr>
+        <w:rStyle w:val="PageNumber"/>
+      </w:rPr>
+      <w:fldChar w:fldCharType="begin"/>
+    </w:r>
+    <w:r>
+      <w:rPr>
+        <w:rStyle w:val="PageNumber"/>
+      </w:rPr>
+      <w:instrText xml:space="preserve">PAGE  </w:instrText>
+    </w:r>
+    <w:r>
+      <w:rPr>
+        <w:rStyle w:val="PageNumber"/>
+      </w:rPr>
+      <w:fldChar w:fldCharType="end"/>
+    </w:r>
+  </w:p>
+  <w:p>
+    <w:pPr>
+      <w:pStyle w:val="Footer"/>
+    </w:pPr>
+  </w:p>
+</w:ftr>
+</file>
+
+<file path=word/footer2.xml><?xml version="1.0" encoding="utf-8"?>
+<w:ftr xmlns:wpc="http://schemas.microsoft.com/office/word/2010/wordprocessingCanvas" xmlns:mo="http://schemas.microsoft.com/office/mac/office/2008/main" xmlns:mc="http://schemas.openxmlformats.org/markup-compatibility/2006" xmlns:mv="urn:schemas-microsoft-com:mac:vml" xmlns:o="urn:schemas-microsoft-com:office:office" xmlns:r="http://schemas.openxmlformats.org/officeDocument/2006/relationships" xmlns:m="http://schemas.openxmlformats.org/officeDocument/2006/math" xmlns:v="urn:schemas-microsoft-com:vml" xmlns:wp14="http://schemas.microsoft.com/office/word/2010/wordprocessingDrawing" xmlns:wp="http://schemas.openxmlformats.org/drawingml/2006/wordprocessingDrawing" xmlns:w10="urn:schemas-microsoft-com:office:word" xmlns:w="http://schemas.openxmlformats.org/wordprocessingml/2006/main" xmlns:w14="http://schemas.microsoft.com/office/word/2010/wordml" xmlns:w15="http://schemas.microsoft.com/office/word/2012/wordml" xmlns:wpg="http://schemas.microsoft.com/office/word/2010/wordprocessingGroup" xmlns:wpi="http://schemas.microsoft.com/office/word/2010/wordprocessingInk" xmlns:wne="http://schemas.microsoft.com/office/word/2006/wordml" xmlns:wps="http://schemas.microsoft.com/office/word/2010/wordprocessingShape" mc:Ignorable="w14 w15 wp14">
+  <w:p>
+    <w:pPr>
+      <w:pStyle w:val="Footer"/>
+      <w:framePr w:wrap="none" w:vAnchor="text" w:hAnchor="margin" w:xAlign="center" w:y="1"/>
+      <w:rPr>
+        <w:rStyle w:val="PageNumber"/>
+      </w:rPr>
+    </w:pPr>
+    <w:r>
+      <w:rPr>
+        <w:rStyle w:val="PageNumber"/>
+      </w:rPr>
+      <w:fldChar w:fldCharType="begin"/>
+    </w:r>
+    <w:r>
+      <w:rPr>
+        <w:rStyle w:val="PageNumber"/>
+      </w:rPr>
+      <w:instrText xml:space="preserve">PAGE  </w:instrText>
+    </w:r>
+    <w:r>
+      <w:rPr>
+        <w:rStyle w:val="PageNumber"/>
+      </w:rPr>
+      <w:fldChar w:fldCharType="separate"/>
+    </w:r>
+    <w:r>
+      <w:rPr>
+        <w:rStyle w:val="PageNumber"/>
+        <w:noProof/>
+      </w:rPr>
+      <w:t>9</w:t>
+    </w:r>
+    <w:r>
+      <w:rPr>
+        <w:rStyle w:val="PageNumber"/>
+      </w:rPr>
+      <w:fldChar w:fldCharType="end"/>
+    </w:r>
+  </w:p>
+  <w:p>
+    <w:pPr>
+      <w:pStyle w:val="Footer"/>
+    </w:pPr>
+  </w:p>
+</w:ftr>
+</file>
+
+<file path=word/footnotes.xml><?xml version="1.0" encoding="utf-8"?>
+<w:footnotes xmlns:wpc="http://schemas.microsoft.com/office/word/2010/wordprocessingCanvas" xmlns:mo="http://schemas.microsoft.com/office/mac/office/2008/main" xmlns:mc="http://schemas.openxmlformats.org/markup-compatibility/2006" xmlns:mv="urn:schemas-microsoft-com:mac:vml" xmlns:o="urn:schemas-microsoft-com:office:office" xmlns:r="http://schemas.openxmlformats.org/officeDocument/2006/relationships" xmlns:m="http://schemas.openxmlformats.org/officeDocument/2006/math" xmlns:v="urn:schemas-microsoft-com:vml" xmlns:wp14="http://schemas.microsoft.com/office/word/2010/wordprocessingDrawing" xmlns:wp="http://schemas.openxmlformats.org/drawingml/2006/wordprocessingDrawing" xmlns:w10="urn:schemas-microsoft-com:office:word" xmlns:w="http://schemas.openxmlformats.org/wordprocessingml/2006/main" xmlns:w14="http://schemas.microsoft.com/office/word/2010/wordml" xmlns:w15="http://schemas.microsoft.com/office/word/2012/wordml" xmlns:wpg="http://schemas.microsoft.com/office/word/2010/wordprocessingGroup" xmlns:wpi="http://schemas.microsoft.com/office/word/2010/wordprocessingInk" xmlns:wne="http://schemas.microsoft.com/office/word/2006/wordml" xmlns:wps="http://schemas.microsoft.com/office/word/2010/wordprocessingShape" mc:Ignorable="w14 w15 wp14">
+  <w:footnote w:type="separator" w:id="-1">
+    <w:p>
+      <w:pPr>
+        <w:spacing w:after="0" w:line="240" w:lineRule="auto"/>
+      </w:pPr>
+      <w:r>
+        <w:separator/>
+      </w:r>
+    </w:p>
+  </w:footnote>
+  <w:footnote w:type="continuationSeparator" w:id="0">
+    <w:p>
+      <w:pPr>
+        <w:spacing w:after="0" w:line="240" w:lineRule="auto"/>
+      </w:pPr>
+      <w:r>
+        <w:continuationSeparator/>
+      </w:r>
+    </w:p>
+  </w:footnote>
+</w:footnotes>
 </file>
 
 <file path=word/styles.xml><?xml version="1.0" encoding="utf-8"?>
@@ -2824,6 +3013,58 @@
     <w:semiHidden/>
     <w:unhideWhenUsed/>
   </w:style>
+  <w:style w:type="paragraph" w:styleId="Header">
+    <w:name w:val="header"/>
+    <w:basedOn w:val="Normal"/>
+    <w:link w:val="HeaderChar"/>
+    <w:uiPriority w:val="99"/>
+    <w:unhideWhenUsed/>
+    <w:rsid w:val="00A91DA1"/>
+    <w:pPr>
+      <w:tabs>
+        <w:tab w:val="center" w:pos="4680"/>
+        <w:tab w:val="right" w:pos="9360"/>
+      </w:tabs>
+      <w:spacing w:after="0" w:line="240" w:lineRule="auto"/>
+    </w:pPr>
+  </w:style>
+  <w:style w:type="character" w:customStyle="1" w:styleId="HeaderChar">
+    <w:name w:val="Header Char"/>
+    <w:basedOn w:val="DefaultParagraphFont"/>
+    <w:link w:val="Header"/>
+    <w:uiPriority w:val="99"/>
+    <w:rsid w:val="00A91DA1"/>
+  </w:style>
+  <w:style w:type="paragraph" w:styleId="Footer">
+    <w:name w:val="footer"/>
+    <w:basedOn w:val="Normal"/>
+    <w:link w:val="FooterChar"/>
+    <w:uiPriority w:val="99"/>
+    <w:unhideWhenUsed/>
+    <w:rsid w:val="00A91DA1"/>
+    <w:pPr>
+      <w:tabs>
+        <w:tab w:val="center" w:pos="4680"/>
+        <w:tab w:val="right" w:pos="9360"/>
+      </w:tabs>
+      <w:spacing w:after="0" w:line="240" w:lineRule="auto"/>
+    </w:pPr>
+  </w:style>
+  <w:style w:type="character" w:customStyle="1" w:styleId="FooterChar">
+    <w:name w:val="Footer Char"/>
+    <w:basedOn w:val="DefaultParagraphFont"/>
+    <w:link w:val="Footer"/>
+    <w:uiPriority w:val="99"/>
+    <w:rsid w:val="00A91DA1"/>
+  </w:style>
+  <w:style w:type="character" w:styleId="PageNumber">
+    <w:name w:val="page number"/>
+    <w:basedOn w:val="DefaultParagraphFont"/>
+    <w:uiPriority w:val="99"/>
+    <w:semiHidden/>
+    <w:unhideWhenUsed/>
+    <w:rsid w:val="00A91DA1"/>
+  </w:style>
 </w:styles>
 </file>
 

</xml_diff>